<commit_message>
Perk list doc update and 6 perk icons
</commit_message>
<xml_diff>
--- a/Documents/Perk_list.docx
+++ b/Documents/Perk_list.docx
@@ -9,9 +9,21 @@
           <w:ilvl w:val="0"/>
           <w:numId w:val="1"/>
         </w:numPr>
-      </w:pPr>
-      <w:r>
+        <w:rPr>
+          <w:color w:val="FF0000"/>
+        </w:rPr>
+      </w:pPr>
+      <w:r>
+        <w:rPr>
+          <w:color w:val="FF0000"/>
+        </w:rPr>
         <w:t>Adaptable</w:t>
+      </w:r>
+      <w:r>
+        <w:rPr>
+          <w:color w:val="FF0000"/>
+        </w:rPr>
+        <w:t xml:space="preserve"> = Multi-tool</w:t>
       </w:r>
     </w:p>
     <w:p>
@@ -21,9 +33,21 @@
           <w:ilvl w:val="0"/>
           <w:numId w:val="1"/>
         </w:numPr>
-      </w:pPr>
-      <w:r>
+        <w:rPr>
+          <w:color w:val="FF0000"/>
+        </w:rPr>
+      </w:pPr>
+      <w:r>
+        <w:rPr>
+          <w:color w:val="FF0000"/>
+        </w:rPr>
         <w:t>Athletic</w:t>
+      </w:r>
+      <w:r>
+        <w:rPr>
+          <w:color w:val="FF0000"/>
+        </w:rPr>
+        <w:t xml:space="preserve"> = Shot Putter</w:t>
       </w:r>
     </w:p>
     <w:p>
@@ -33,9 +57,21 @@
           <w:ilvl w:val="0"/>
           <w:numId w:val="1"/>
         </w:numPr>
-      </w:pPr>
-      <w:r>
+        <w:rPr>
+          <w:color w:val="FF0000"/>
+        </w:rPr>
+      </w:pPr>
+      <w:r>
+        <w:rPr>
+          <w:color w:val="FF0000"/>
+        </w:rPr>
         <w:t>Brawny</w:t>
+      </w:r>
+      <w:r>
+        <w:rPr>
+          <w:color w:val="FF0000"/>
+        </w:rPr>
+        <w:t xml:space="preserve"> = Flexing guy</w:t>
       </w:r>
     </w:p>
     <w:p>
@@ -45,9 +81,21 @@
           <w:ilvl w:val="0"/>
           <w:numId w:val="1"/>
         </w:numPr>
-      </w:pPr>
-      <w:r>
+        <w:rPr>
+          <w:color w:val="FF0000"/>
+        </w:rPr>
+      </w:pPr>
+      <w:r>
+        <w:rPr>
+          <w:color w:val="FF0000"/>
+        </w:rPr>
         <w:t>Indomitable</w:t>
+      </w:r>
+      <w:r>
+        <w:rPr>
+          <w:color w:val="FF0000"/>
+        </w:rPr>
+        <w:t xml:space="preserve"> = Mountain</w:t>
       </w:r>
     </w:p>
     <w:p>
@@ -57,9 +105,21 @@
           <w:ilvl w:val="0"/>
           <w:numId w:val="1"/>
         </w:numPr>
-      </w:pPr>
-      <w:r>
+        <w:rPr>
+          <w:color w:val="FF0000"/>
+        </w:rPr>
+      </w:pPr>
+      <w:r>
+        <w:rPr>
+          <w:color w:val="FF0000"/>
+        </w:rPr>
         <w:t>Intellectual</w:t>
+      </w:r>
+      <w:r>
+        <w:rPr>
+          <w:color w:val="FF0000"/>
+        </w:rPr>
+        <w:t xml:space="preserve"> =  Woman Reading</w:t>
       </w:r>
     </w:p>
     <w:p>
@@ -69,9 +129,21 @@
           <w:ilvl w:val="0"/>
           <w:numId w:val="1"/>
         </w:numPr>
-      </w:pPr>
-      <w:r>
+        <w:rPr>
+          <w:color w:val="FF0000"/>
+        </w:rPr>
+      </w:pPr>
+      <w:r>
+        <w:rPr>
+          <w:color w:val="FF0000"/>
+        </w:rPr>
         <w:t>Resolute</w:t>
+      </w:r>
+      <w:r>
+        <w:rPr>
+          <w:color w:val="FF0000"/>
+        </w:rPr>
+        <w:t xml:space="preserve"> = Shield</w:t>
       </w:r>
     </w:p>
     <w:p>
@@ -85,6 +157,11 @@
       <w:r>
         <w:t>Scholar</w:t>
       </w:r>
+      <w:r>
+        <w:t xml:space="preserve"> = Cap &amp; Diploma</w:t>
+      </w:r>
+      <w:bookmarkStart w:id="0" w:name="_GoBack"/>
+      <w:bookmarkEnd w:id="0"/>
     </w:p>
     <w:p>
       <w:pPr>
@@ -97,6 +174,9 @@
       <w:r>
         <w:t>Sound Body</w:t>
       </w:r>
+      <w:r>
+        <w:t xml:space="preserve"> = Cliché martial arts pose</w:t>
+      </w:r>
     </w:p>
     <w:p>
       <w:pPr>
@@ -109,6 +189,9 @@
       <w:r>
         <w:t>Sound Mind</w:t>
       </w:r>
+      <w:r>
+        <w:t xml:space="preserve"> = Meditative Pose</w:t>
+      </w:r>
     </w:p>
     <w:p>
       <w:pPr>
@@ -121,6 +204,9 @@
       <w:r>
         <w:t>Swift</w:t>
       </w:r>
+      <w:r>
+        <w:t xml:space="preserve"> = Wings</w:t>
+      </w:r>
     </w:p>
     <w:p>
       <w:pPr>
@@ -130,8 +216,6 @@
           <w:numId w:val="1"/>
         </w:numPr>
       </w:pPr>
-      <w:bookmarkStart w:id="0" w:name="_GoBack"/>
-      <w:bookmarkEnd w:id="0"/>
     </w:p>
     <w:sectPr>
       <w:pgSz w:w="12240" w:h="15840"/>

</xml_diff>

<commit_message>
Last of the perk icons and an update to the perk list.
</commit_message>
<xml_diff>
--- a/Documents/Perk_list.docx
+++ b/Documents/Perk_list.docx
@@ -153,15 +153,22 @@
           <w:ilvl w:val="0"/>
           <w:numId w:val="1"/>
         </w:numPr>
-      </w:pPr>
-      <w:r>
+        <w:rPr>
+          <w:color w:val="FF0000"/>
+        </w:rPr>
+      </w:pPr>
+      <w:r>
+        <w:rPr>
+          <w:color w:val="FF0000"/>
+        </w:rPr>
         <w:t>Scholar</w:t>
       </w:r>
       <w:r>
+        <w:rPr>
+          <w:color w:val="FF0000"/>
+        </w:rPr>
         <w:t xml:space="preserve"> = Cap &amp; Diploma</w:t>
       </w:r>
-      <w:bookmarkStart w:id="0" w:name="_GoBack"/>
-      <w:bookmarkEnd w:id="0"/>
     </w:p>
     <w:p>
       <w:pPr>
@@ -170,11 +177,20 @@
           <w:ilvl w:val="0"/>
           <w:numId w:val="1"/>
         </w:numPr>
-      </w:pPr>
-      <w:r>
+        <w:rPr>
+          <w:color w:val="FF0000"/>
+        </w:rPr>
+      </w:pPr>
+      <w:r>
+        <w:rPr>
+          <w:color w:val="FF0000"/>
+        </w:rPr>
         <w:t>Sound Body</w:t>
       </w:r>
       <w:r>
+        <w:rPr>
+          <w:color w:val="FF0000"/>
+        </w:rPr>
         <w:t xml:space="preserve"> = Cliché martial arts pose</w:t>
       </w:r>
     </w:p>
@@ -185,11 +201,20 @@
           <w:ilvl w:val="0"/>
           <w:numId w:val="1"/>
         </w:numPr>
-      </w:pPr>
-      <w:r>
+        <w:rPr>
+          <w:color w:val="FF0000"/>
+        </w:rPr>
+      </w:pPr>
+      <w:r>
+        <w:rPr>
+          <w:color w:val="FF0000"/>
+        </w:rPr>
         <w:t>Sound Mind</w:t>
       </w:r>
       <w:r>
+        <w:rPr>
+          <w:color w:val="FF0000"/>
+        </w:rPr>
         <w:t xml:space="preserve"> = Meditative Pose</w:t>
       </w:r>
     </w:p>
@@ -200,22 +225,24 @@
           <w:ilvl w:val="0"/>
           <w:numId w:val="1"/>
         </w:numPr>
-      </w:pPr>
-      <w:r>
+        <w:rPr>
+          <w:color w:val="FF0000"/>
+        </w:rPr>
+      </w:pPr>
+      <w:r>
+        <w:rPr>
+          <w:color w:val="FF0000"/>
+        </w:rPr>
         <w:t>Swift</w:t>
       </w:r>
       <w:r>
+        <w:rPr>
+          <w:color w:val="FF0000"/>
+        </w:rPr>
         <w:t xml:space="preserve"> = Wings</w:t>
       </w:r>
-    </w:p>
-    <w:p>
-      <w:pPr>
-        <w:pStyle w:val="ListParagraph"/>
-        <w:numPr>
-          <w:ilvl w:val="0"/>
-          <w:numId w:val="1"/>
-        </w:numPr>
-      </w:pPr>
+      <w:bookmarkStart w:id="0" w:name="_GoBack"/>
+      <w:bookmarkEnd w:id="0"/>
     </w:p>
     <w:sectPr>
       <w:pgSz w:w="12240" w:h="15840"/>

</xml_diff>